<commit_message>
Update 2.6_GuiaEstudiante_Fase 2_Informe Final Proyecto APT.docx
</commit_message>
<xml_diff>
--- a/Fase 2/Evidencias Grupales/2.6_GuiaEstudiante_Fase 2_Informe Final Proyecto APT.docx
+++ b/Fase 2/Evidencias Grupales/2.6_GuiaEstudiante_Fase 2_Informe Final Proyecto APT.docx
@@ -233,12 +233,12 @@
                 <wp:extent cx="6238875" cy="1562100"/>
                 <wp:effectExtent b="0" l="0" r="0" t="0"/>
                 <wp:wrapNone/>
-                <wp:docPr id="54" name="image2.png"/>
+                <wp:docPr id="54" name="image19.png"/>
                 <a:graphic>
                   <a:graphicData uri="http://schemas.openxmlformats.org/drawingml/2006/picture">
                     <pic:pic>
                       <pic:nvPicPr>
-                        <pic:cNvPr id="0" name="image2.png"/>
+                        <pic:cNvPr id="0" name="image19.png"/>
                         <pic:cNvPicPr preferRelativeResize="0"/>
                       </pic:nvPicPr>
                       <pic:blipFill>
@@ -310,6 +310,7 @@
         <w:rPr>
           <w:rFonts w:ascii="Calibri" w:cs="Calibri" w:eastAsia="Calibri" w:hAnsi="Calibri"/>
           <w:b w:val="1"/>
+          <w:bCs w:val="1"/>
           <w:color w:val="2f5496"/>
           <w:sz w:val="26"/>
           <w:szCs w:val="26"/>
@@ -326,6 +327,7 @@
         <w:rPr>
           <w:rFonts w:ascii="Calibri" w:cs="Calibri" w:eastAsia="Calibri" w:hAnsi="Calibri"/>
           <w:b w:val="1"/>
+          <w:bCs w:val="1"/>
           <w:color w:val="2f5496"/>
           <w:sz w:val="26"/>
           <w:szCs w:val="26"/>
@@ -376,6 +378,7 @@
             <w:pPr>
               <w:rPr>
                 <w:b w:val="1"/>
+                <w:bCs w:val="1"/>
                 <w:color w:val="1f3864"/>
                 <w:sz w:val="28"/>
                 <w:szCs w:val="28"/>
@@ -384,6 +387,7 @@
             <w:r>
               <w:rPr>
                 <w:b w:val="1"/>
+                <w:bCs w:val="1"/>
                 <w:color w:val="1f3864"/>
                 <w:sz w:val="28"/>
                 <w:szCs w:val="28"/>
@@ -429,7 +433,9 @@
               <w:rPr>
                 <w:rFonts w:ascii="Calibri" w:cs="Calibri" w:eastAsia="Calibri" w:hAnsi="Calibri"/>
                 <w:b w:val="0"/>
+                <w:bCs w:val="0"/>
                 <w:i w:val="0"/>
+                <w:iCs w:val="0"/>
                 <w:smallCaps w:val="0"/>
                 <w:strike w:val="0"/>
                 <w:color w:val="1f3864"/>
@@ -470,7 +476,9 @@
               <w:rPr>
                 <w:rFonts w:ascii="Calibri" w:cs="Calibri" w:eastAsia="Calibri" w:hAnsi="Calibri"/>
                 <w:b w:val="0"/>
+                <w:bCs w:val="0"/>
                 <w:i w:val="0"/>
+                <w:iCs w:val="0"/>
                 <w:smallCaps w:val="0"/>
                 <w:strike w:val="0"/>
                 <w:color w:val="1f3864"/>
@@ -485,7 +493,9 @@
               <w:rPr>
                 <w:rFonts w:ascii="Calibri" w:cs="Calibri" w:eastAsia="Calibri" w:hAnsi="Calibri"/>
                 <w:b w:val="0"/>
+                <w:bCs w:val="0"/>
                 <w:i w:val="0"/>
+                <w:iCs w:val="0"/>
                 <w:smallCaps w:val="0"/>
                 <w:strike w:val="0"/>
                 <w:color w:val="1f3864"/>
@@ -496,7 +506,33 @@
                 <w:vertAlign w:val="baseline"/>
                 <w:rtl w:val="0"/>
               </w:rPr>
-              <w:t xml:space="preserve">El objetivo de este informe es que describas los aspectos más relevantes de tu Proyecto APT. Es importante que fundamentes las decisiones que tuviste que tomar a lo largo del proceso. </w:t>
+              <w:t xml:space="preserve">El objetivo de este informe es que describas los aspectos más relevantes de tu Proyecto APT. Es importante que </w:t>
+            </w:r>
+            <w:r>
+              <w:rPr>
+                <w:color w:val="1f3864"/>
+                <w:rtl w:val="0"/>
+              </w:rPr>
+              <w:t xml:space="preserve">fundamenten</w:t>
+            </w:r>
+            <w:r>
+              <w:rPr>
+                <w:rFonts w:ascii="Calibri" w:cs="Calibri" w:eastAsia="Calibri" w:hAnsi="Calibri"/>
+                <w:b w:val="0"/>
+                <w:bCs w:val="0"/>
+                <w:i w:val="0"/>
+                <w:iCs w:val="0"/>
+                <w:smallCaps w:val="0"/>
+                <w:strike w:val="0"/>
+                <w:color w:val="1f3864"/>
+                <w:sz w:val="22"/>
+                <w:szCs w:val="22"/>
+                <w:u w:val="none"/>
+                <w:shd w:fill="auto" w:val="clear"/>
+                <w:vertAlign w:val="baseline"/>
+                <w:rtl w:val="0"/>
+              </w:rPr>
+              <w:t xml:space="preserve"> las decisiones que tuviste que tomar a lo largo del proceso. </w:t>
             </w:r>
           </w:p>
           <w:p>
@@ -523,7 +559,9 @@
               <w:rPr>
                 <w:rFonts w:ascii="Calibri" w:cs="Calibri" w:eastAsia="Calibri" w:hAnsi="Calibri"/>
                 <w:b w:val="0"/>
+                <w:bCs w:val="0"/>
                 <w:i w:val="0"/>
+                <w:iCs w:val="0"/>
                 <w:smallCaps w:val="0"/>
                 <w:strike w:val="0"/>
                 <w:color w:val="1f3864"/>
@@ -564,7 +602,9 @@
               <w:rPr>
                 <w:rFonts w:ascii="Calibri" w:cs="Calibri" w:eastAsia="Calibri" w:hAnsi="Calibri"/>
                 <w:b w:val="1"/>
+                <w:bCs w:val="1"/>
                 <w:i w:val="0"/>
+                <w:iCs w:val="0"/>
                 <w:smallCaps w:val="0"/>
                 <w:strike w:val="0"/>
                 <w:color w:val="1f3864"/>
@@ -579,7 +619,9 @@
               <w:rPr>
                 <w:rFonts w:ascii="Calibri" w:cs="Calibri" w:eastAsia="Calibri" w:hAnsi="Calibri"/>
                 <w:b w:val="0"/>
+                <w:bCs w:val="0"/>
                 <w:i w:val="0"/>
+                <w:iCs w:val="0"/>
                 <w:smallCaps w:val="0"/>
                 <w:strike w:val="0"/>
                 <w:color w:val="1f3864"/>
@@ -605,6 +647,7 @@
       <w:pPr>
         <w:rPr>
           <w:b w:val="1"/>
+          <w:bCs w:val="1"/>
         </w:rPr>
       </w:pPr>
       <w:r>
@@ -675,11 +718,13 @@
             <w:pPr>
               <w:rPr>
                 <w:b w:val="1"/>
+                <w:bCs w:val="1"/>
               </w:rPr>
             </w:pPr>
             <w:r>
               <w:rPr>
                 <w:i w:val="1"/>
+                <w:iCs w:val="1"/>
                 <w:sz w:val="20"/>
                 <w:szCs w:val="20"/>
                 <w:rtl w:val="0"/>
@@ -729,6 +774,7 @@
             <w:pPr>
               <w:rPr>
                 <w:i w:val="1"/>
+                <w:iCs w:val="1"/>
                 <w:sz w:val="20"/>
                 <w:szCs w:val="20"/>
               </w:rPr>
@@ -736,6 +782,7 @@
             <w:r>
               <w:rPr>
                 <w:i w:val="1"/>
+                <w:iCs w:val="1"/>
                 <w:sz w:val="20"/>
                 <w:szCs w:val="20"/>
                 <w:rtl w:val="0"/>
@@ -793,11 +840,13 @@
             <w:pPr>
               <w:rPr>
                 <w:b w:val="1"/>
+                <w:bCs w:val="1"/>
               </w:rPr>
             </w:pPr>
             <w:r>
               <w:rPr>
                 <w:i w:val="1"/>
+                <w:iCs w:val="1"/>
                 <w:sz w:val="20"/>
                 <w:szCs w:val="20"/>
                 <w:rtl w:val="0"/>
@@ -817,6 +866,7 @@
       <w:pPr>
         <w:rPr>
           <w:b w:val="1"/>
+          <w:bCs w:val="1"/>
         </w:rPr>
       </w:pPr>
       <w:r>
@@ -868,12 +918,14 @@
             <w:pPr>
               <w:rPr>
                 <w:b w:val="1"/>
+                <w:bCs w:val="1"/>
               </w:rPr>
             </w:pPr>
             <w:r>
               <w:rPr>
                 <w:rFonts w:ascii="Calibri" w:cs="Calibri" w:eastAsia="Calibri" w:hAnsi="Calibri"/>
                 <w:b w:val="1"/>
+                <w:bCs w:val="1"/>
                 <w:color w:val="1f3864"/>
                 <w:sz w:val="18"/>
                 <w:szCs w:val="18"/>
@@ -1016,6 +1068,7 @@
               <w:rPr>
                 <w:rFonts w:ascii="Calibri" w:cs="Calibri" w:eastAsia="Calibri" w:hAnsi="Calibri"/>
                 <w:b w:val="0"/>
+                <w:bCs w:val="0"/>
                 <w:smallCaps w:val="0"/>
                 <w:strike w:val="0"/>
                 <w:sz w:val="20"/>
@@ -1080,6 +1133,7 @@
               <w:jc w:val="both"/>
               <w:rPr>
                 <w:i w:val="1"/>
+                <w:iCs w:val="1"/>
                 <w:color w:val="0070c0"/>
                 <w:sz w:val="18"/>
                 <w:szCs w:val="18"/>
@@ -1088,6 +1142,7 @@
             <w:r>
               <w:rPr>
                 <w:i w:val="1"/>
+                <w:iCs w:val="1"/>
                 <w:sz w:val="20"/>
                 <w:szCs w:val="20"/>
                 <w:rtl w:val="0"/>
@@ -1139,331 +1194,153 @@
           </w:tcPr>
           <w:p>
             <w:pPr>
-              <w:keepNext w:val="0"/>
-              <w:keepLines w:val="0"/>
-              <w:pageBreakBefore w:val="0"/>
-              <w:widowControl w:val="1"/>
-              <w:numPr>
-                <w:ilvl w:val="0"/>
-                <w:numId w:val="1"/>
-              </w:numPr>
-              <w:pBdr>
-                <w:top w:space="0" w:sz="0" w:val="nil"/>
-                <w:left w:space="0" w:sz="0" w:val="nil"/>
-                <w:bottom w:space="0" w:sz="0" w:val="nil"/>
-                <w:right w:space="0" w:sz="0" w:val="nil"/>
-                <w:between w:space="0" w:sz="0" w:val="nil"/>
-              </w:pBdr>
-              <w:shd w:fill="auto" w:val="clear"/>
-              <w:spacing w:after="0" w:before="0" w:line="240" w:lineRule="auto"/>
-              <w:ind w:left="318" w:right="0" w:hanging="284"/>
-              <w:jc w:val="both"/>
-              <w:rPr>
-                <w:rFonts w:ascii="Calibri" w:cs="Calibri" w:eastAsia="Calibri" w:hAnsi="Calibri"/>
-                <w:b w:val="0"/>
-                <w:i w:val="1"/>
-                <w:smallCaps w:val="0"/>
-                <w:strike w:val="0"/>
-                <w:color w:val="0070c0"/>
-                <w:sz w:val="18"/>
-                <w:szCs w:val="18"/>
-                <w:u w:val="none"/>
-                <w:shd w:fill="auto" w:val="clear"/>
-                <w:vertAlign w:val="baseline"/>
+              <w:ind w:left="0" w:firstLine="0"/>
+              <w:rPr>
+                <w:sz w:val="20"/>
+                <w:szCs w:val="20"/>
               </w:rPr>
             </w:pPr>
             <w:r>
               <w:rPr>
-                <w:rFonts w:ascii="Calibri" w:cs="Calibri" w:eastAsia="Calibri" w:hAnsi="Calibri"/>
-                <w:b w:val="0"/>
-                <w:i w:val="1"/>
-                <w:smallCaps w:val="0"/>
-                <w:strike w:val="0"/>
-                <w:color w:val="0070c0"/>
-                <w:sz w:val="18"/>
-                <w:szCs w:val="18"/>
-                <w:u w:val="none"/>
-                <w:shd w:fill="auto" w:val="clear"/>
-                <w:vertAlign w:val="baseline"/>
-                <w:rtl w:val="0"/>
-              </w:rPr>
-              <w:t xml:space="preserve">Descripción de las etapas o actividades del Proyecto APT.</w:t>
+                <w:sz w:val="20"/>
+                <w:szCs w:val="20"/>
+                <w:rtl w:val="0"/>
+              </w:rPr>
+              <w:t xml:space="preserve">Se realizaron reuniones iniciales para la </w:t>
+            </w:r>
+            <w:r>
+              <w:rPr>
+                <w:sz w:val="20"/>
+                <w:szCs w:val="20"/>
+                <w:rtl w:val="0"/>
+              </w:rPr>
+              <w:t xml:space="preserve">toma de requisitos</w:t>
+            </w:r>
+            <w:r>
+              <w:rPr>
+                <w:sz w:val="20"/>
+                <w:szCs w:val="20"/>
+                <w:rtl w:val="0"/>
+              </w:rPr>
+              <w:t xml:space="preserve"> y la definición del alcance del sistema. Se establecieron los objetivos principales y se elaboró el cronograma de trabajo. Se procedió a diseñar la arquitectura del software y la interfaz de usuario (mockups/wireframes). Se definieron las tecnologías a utilizar (Flutter framework, android studio, firebase), y se estructuró la base de datos necesaria para el funcionamiento.</w:t>
             </w:r>
           </w:p>
           <w:p>
             <w:pPr>
-              <w:keepNext w:val="0"/>
-              <w:keepLines w:val="0"/>
-              <w:pageBreakBefore w:val="0"/>
-              <w:widowControl w:val="1"/>
-              <w:pBdr>
-                <w:top w:space="0" w:sz="0" w:val="nil"/>
-                <w:left w:space="0" w:sz="0" w:val="nil"/>
-                <w:bottom w:space="0" w:sz="0" w:val="nil"/>
-                <w:right w:space="0" w:sz="0" w:val="nil"/>
-                <w:between w:space="0" w:sz="0" w:val="nil"/>
-              </w:pBdr>
-              <w:shd w:fill="auto" w:val="clear"/>
-              <w:spacing w:after="0" w:before="0" w:line="259" w:lineRule="auto"/>
-              <w:ind w:left="720" w:right="0" w:firstLine="0"/>
-              <w:jc w:val="both"/>
-              <w:rPr>
-                <w:rFonts w:ascii="Calibri" w:cs="Calibri" w:eastAsia="Calibri" w:hAnsi="Calibri"/>
-                <w:b w:val="0"/>
-                <w:i w:val="1"/>
-                <w:smallCaps w:val="0"/>
-                <w:strike w:val="0"/>
-                <w:color w:val="0070c0"/>
-                <w:sz w:val="18"/>
-                <w:szCs w:val="18"/>
-                <w:u w:val="none"/>
-                <w:shd w:fill="auto" w:val="clear"/>
-                <w:vertAlign w:val="baseline"/>
+              <w:ind w:left="0" w:firstLine="0"/>
+              <w:rPr>
+                <w:sz w:val="20"/>
+                <w:szCs w:val="20"/>
               </w:rPr>
             </w:pPr>
             <w:r>
               <w:rPr>
-                <w:rFonts w:ascii="Calibri" w:cs="Calibri" w:eastAsia="Calibri" w:hAnsi="Calibri"/>
-                <w:b w:val="0"/>
-                <w:i w:val="1"/>
-                <w:smallCaps w:val="0"/>
-                <w:strike w:val="0"/>
-                <w:color w:val="0070c0"/>
-                <w:sz w:val="18"/>
-                <w:szCs w:val="18"/>
-                <w:u w:val="none"/>
-                <w:shd w:fill="auto" w:val="clear"/>
-                <w:vertAlign w:val="baseline"/>
-                <w:rtl w:val="0"/>
-              </w:rPr>
-              <w:t xml:space="preserve">¿Cuáles fueron las etapas o actividades que desarrollaste en tu Proyecto APT?</w:t>
+                <w:sz w:val="20"/>
+                <w:szCs w:val="20"/>
+                <w:rtl w:val="0"/>
+              </w:rPr>
+              <w:t xml:space="preserve">Etapa de codificación donde se construyeron los módulos del sistema. Se utilizó </w:t>
+            </w:r>
+            <w:r>
+              <w:rPr>
+                <w:sz w:val="20"/>
+                <w:szCs w:val="20"/>
+                <w:rtl w:val="0"/>
+              </w:rPr>
+              <w:t xml:space="preserve">GitHub </w:t>
+            </w:r>
+            <w:r>
+              <w:rPr>
+                <w:sz w:val="20"/>
+                <w:szCs w:val="20"/>
+                <w:rtl w:val="0"/>
+              </w:rPr>
+              <w:t xml:space="preserve">para el control de versiones, asegurando la integración del trabajo del equipo.</w:t>
+              <w:br w:type="textWrapping"/>
+              <w:br w:type="textWrapping"/>
+              <w:t xml:space="preserve">Los facilitadores para este proyecto fueron mantener una documentación de requisitos clara desde el inicio agilizó la etapa de desarrollo. </w:t>
             </w:r>
           </w:p>
           <w:p>
             <w:pPr>
-              <w:keepNext w:val="0"/>
-              <w:keepLines w:val="0"/>
-              <w:pageBreakBefore w:val="0"/>
-              <w:widowControl w:val="1"/>
-              <w:numPr>
-                <w:ilvl w:val="0"/>
-                <w:numId w:val="1"/>
-              </w:numPr>
-              <w:pBdr>
-                <w:top w:space="0" w:sz="0" w:val="nil"/>
-                <w:left w:space="0" w:sz="0" w:val="nil"/>
-                <w:bottom w:space="0" w:sz="0" w:val="nil"/>
-                <w:right w:space="0" w:sz="0" w:val="nil"/>
-                <w:between w:space="0" w:sz="0" w:val="nil"/>
-              </w:pBdr>
-              <w:shd w:fill="auto" w:val="clear"/>
-              <w:spacing w:after="0" w:before="0" w:line="240" w:lineRule="auto"/>
-              <w:ind w:left="318" w:right="0" w:hanging="284"/>
-              <w:jc w:val="both"/>
-              <w:rPr>
-                <w:rFonts w:ascii="Calibri" w:cs="Calibri" w:eastAsia="Calibri" w:hAnsi="Calibri"/>
-                <w:b w:val="0"/>
-                <w:i w:val="1"/>
-                <w:smallCaps w:val="0"/>
-                <w:strike w:val="0"/>
-                <w:color w:val="0070c0"/>
-                <w:sz w:val="18"/>
-                <w:szCs w:val="18"/>
-                <w:u w:val="none"/>
-                <w:shd w:fill="auto" w:val="clear"/>
-                <w:vertAlign w:val="baseline"/>
+              <w:ind w:left="0" w:firstLine="0"/>
+              <w:rPr>
+                <w:sz w:val="20"/>
+                <w:szCs w:val="20"/>
               </w:rPr>
             </w:pPr>
             <w:r>
               <w:rPr>
-                <w:rFonts w:ascii="Calibri" w:cs="Calibri" w:eastAsia="Calibri" w:hAnsi="Calibri"/>
-                <w:b w:val="0"/>
-                <w:i w:val="1"/>
-                <w:smallCaps w:val="0"/>
-                <w:strike w:val="0"/>
-                <w:color w:val="0070c0"/>
-                <w:sz w:val="18"/>
-                <w:szCs w:val="18"/>
-                <w:u w:val="none"/>
-                <w:shd w:fill="auto" w:val="clear"/>
-                <w:vertAlign w:val="baseline"/>
-                <w:rtl w:val="0"/>
-              </w:rPr>
-              <w:t xml:space="preserve">Dificultades y facilitadores en el desarrollo del Proyecto APT.</w:t>
+                <w:sz w:val="20"/>
+                <w:szCs w:val="20"/>
+                <w:rtl w:val="0"/>
+              </w:rPr>
+              <w:t xml:space="preserve">Se presentaron desafíos significativos en la </w:t>
+            </w:r>
+            <w:r>
+              <w:rPr>
+                <w:sz w:val="20"/>
+                <w:szCs w:val="20"/>
+                <w:rtl w:val="0"/>
+              </w:rPr>
+              <w:t xml:space="preserve">coordinación y comunicación del equipo</w:t>
+            </w:r>
+            <w:r>
+              <w:rPr>
+                <w:sz w:val="20"/>
+                <w:szCs w:val="20"/>
+                <w:rtl w:val="0"/>
+              </w:rPr>
+              <w:t xml:space="preserve">, derivados principalmente de la divergencia en los horarios de disponibilidad de los desarrolladores. Adicionalmente, el proyecto experimentó </w:t>
+            </w:r>
+            <w:r>
+              <w:rPr>
+                <w:sz w:val="20"/>
+                <w:szCs w:val="20"/>
+                <w:rtl w:val="0"/>
+              </w:rPr>
+              <w:t xml:space="preserve">cambios en el alcance/requisitos</w:t>
+            </w:r>
+            <w:r>
+              <w:rPr>
+                <w:sz w:val="20"/>
+                <w:szCs w:val="20"/>
+                <w:rtl w:val="0"/>
+              </w:rPr>
+              <w:t xml:space="preserve"> durante su ejecución, lo cual impactó en la planificación y exigió un esfuerzo extra de adaptación por parte del grupo.</w:t>
             </w:r>
           </w:p>
           <w:p>
             <w:pPr>
-              <w:keepNext w:val="0"/>
-              <w:keepLines w:val="0"/>
-              <w:pageBreakBefore w:val="0"/>
-              <w:widowControl w:val="1"/>
-              <w:pBdr>
-                <w:top w:space="0" w:sz="0" w:val="nil"/>
-                <w:left w:space="0" w:sz="0" w:val="nil"/>
-                <w:bottom w:space="0" w:sz="0" w:val="nil"/>
-                <w:right w:space="0" w:sz="0" w:val="nil"/>
-                <w:between w:space="0" w:sz="0" w:val="nil"/>
-              </w:pBdr>
-              <w:shd w:fill="auto" w:val="clear"/>
-              <w:spacing w:after="0" w:before="0" w:line="259" w:lineRule="auto"/>
-              <w:ind w:left="720" w:right="0" w:firstLine="0"/>
-              <w:jc w:val="both"/>
-              <w:rPr>
-                <w:rFonts w:ascii="Calibri" w:cs="Calibri" w:eastAsia="Calibri" w:hAnsi="Calibri"/>
-                <w:b w:val="0"/>
-                <w:i w:val="1"/>
-                <w:smallCaps w:val="0"/>
-                <w:strike w:val="0"/>
-                <w:color w:val="0070c0"/>
-                <w:sz w:val="18"/>
-                <w:szCs w:val="18"/>
-                <w:u w:val="none"/>
-                <w:shd w:fill="auto" w:val="clear"/>
-                <w:vertAlign w:val="baseline"/>
+              <w:ind w:left="0" w:firstLine="0"/>
+              <w:rPr>
+                <w:sz w:val="20"/>
+                <w:szCs w:val="20"/>
               </w:rPr>
             </w:pPr>
             <w:r>
               <w:rPr>
-                <w:rFonts w:ascii="Calibri" w:cs="Calibri" w:eastAsia="Calibri" w:hAnsi="Calibri"/>
-                <w:b w:val="0"/>
-                <w:i w:val="1"/>
-                <w:smallCaps w:val="0"/>
-                <w:strike w:val="0"/>
-                <w:color w:val="0070c0"/>
-                <w:sz w:val="18"/>
-                <w:szCs w:val="18"/>
-                <w:u w:val="none"/>
-                <w:shd w:fill="auto" w:val="clear"/>
-                <w:vertAlign w:val="baseline"/>
-                <w:rtl w:val="0"/>
-              </w:rPr>
-              <w:t xml:space="preserve">¿Qué elementos/aspectos te facilitaron o ayudaron en el desarrollo de tu proyecto APT?</w:t>
-            </w:r>
-          </w:p>
-          <w:p>
-            <w:pPr>
-              <w:keepNext w:val="0"/>
-              <w:keepLines w:val="0"/>
-              <w:pageBreakBefore w:val="0"/>
-              <w:widowControl w:val="1"/>
-              <w:pBdr>
-                <w:top w:space="0" w:sz="0" w:val="nil"/>
-                <w:left w:space="0" w:sz="0" w:val="nil"/>
-                <w:bottom w:space="0" w:sz="0" w:val="nil"/>
-                <w:right w:space="0" w:sz="0" w:val="nil"/>
-                <w:between w:space="0" w:sz="0" w:val="nil"/>
-              </w:pBdr>
-              <w:shd w:fill="auto" w:val="clear"/>
-              <w:spacing w:after="0" w:before="0" w:line="259" w:lineRule="auto"/>
-              <w:ind w:left="720" w:right="0" w:firstLine="0"/>
-              <w:jc w:val="both"/>
-              <w:rPr>
-                <w:rFonts w:ascii="Calibri" w:cs="Calibri" w:eastAsia="Calibri" w:hAnsi="Calibri"/>
-                <w:b w:val="0"/>
-                <w:i w:val="1"/>
-                <w:smallCaps w:val="0"/>
-                <w:strike w:val="0"/>
-                <w:color w:val="0070c0"/>
-                <w:sz w:val="18"/>
-                <w:szCs w:val="18"/>
-                <w:u w:val="none"/>
-                <w:shd w:fill="auto" w:val="clear"/>
-                <w:vertAlign w:val="baseline"/>
-              </w:rPr>
-            </w:pPr>
-            <w:r>
-              <w:rPr>
-                <w:rFonts w:ascii="Calibri" w:cs="Calibri" w:eastAsia="Calibri" w:hAnsi="Calibri"/>
-                <w:b w:val="0"/>
-                <w:i w:val="1"/>
-                <w:smallCaps w:val="0"/>
-                <w:strike w:val="0"/>
-                <w:color w:val="0070c0"/>
-                <w:sz w:val="18"/>
-                <w:szCs w:val="18"/>
-                <w:u w:val="none"/>
-                <w:shd w:fill="auto" w:val="clear"/>
-                <w:vertAlign w:val="baseline"/>
-                <w:rtl w:val="0"/>
-              </w:rPr>
-              <w:t xml:space="preserve">¿A qué dificultades enfrentaste en el desarrollo de tu Proyecto APT?</w:t>
-            </w:r>
-          </w:p>
-          <w:p>
-            <w:pPr>
-              <w:keepNext w:val="0"/>
-              <w:keepLines w:val="0"/>
-              <w:pageBreakBefore w:val="0"/>
-              <w:widowControl w:val="1"/>
-              <w:numPr>
-                <w:ilvl w:val="0"/>
-                <w:numId w:val="1"/>
-              </w:numPr>
-              <w:pBdr>
-                <w:top w:space="0" w:sz="0" w:val="nil"/>
-                <w:left w:space="0" w:sz="0" w:val="nil"/>
-                <w:bottom w:space="0" w:sz="0" w:val="nil"/>
-                <w:right w:space="0" w:sz="0" w:val="nil"/>
-                <w:between w:space="0" w:sz="0" w:val="nil"/>
-              </w:pBdr>
-              <w:shd w:fill="auto" w:val="clear"/>
-              <w:spacing w:after="0" w:before="0" w:line="240" w:lineRule="auto"/>
-              <w:ind w:left="318" w:right="0" w:hanging="284"/>
-              <w:jc w:val="both"/>
-              <w:rPr>
-                <w:rFonts w:ascii="Calibri" w:cs="Calibri" w:eastAsia="Calibri" w:hAnsi="Calibri"/>
-                <w:b w:val="0"/>
-                <w:i w:val="1"/>
-                <w:smallCaps w:val="0"/>
-                <w:strike w:val="0"/>
-                <w:color w:val="0070c0"/>
-                <w:sz w:val="18"/>
-                <w:szCs w:val="18"/>
-                <w:u w:val="none"/>
-                <w:shd w:fill="auto" w:val="clear"/>
-                <w:vertAlign w:val="baseline"/>
-              </w:rPr>
-            </w:pPr>
-            <w:r>
-              <w:rPr>
-                <w:rFonts w:ascii="Calibri" w:cs="Calibri" w:eastAsia="Calibri" w:hAnsi="Calibri"/>
-                <w:b w:val="0"/>
-                <w:i w:val="1"/>
-                <w:smallCaps w:val="0"/>
-                <w:strike w:val="0"/>
-                <w:color w:val="0070c0"/>
-                <w:sz w:val="18"/>
-                <w:szCs w:val="18"/>
-                <w:u w:val="none"/>
-                <w:shd w:fill="auto" w:val="clear"/>
-                <w:vertAlign w:val="baseline"/>
-                <w:rtl w:val="0"/>
-              </w:rPr>
-              <w:t xml:space="preserve">Ajustes realizados.</w:t>
-            </w:r>
-          </w:p>
-          <w:p>
-            <w:pPr>
-              <w:ind w:left="720" w:firstLine="0"/>
-              <w:rPr>
-                <w:rFonts w:ascii="Calibri" w:cs="Calibri" w:eastAsia="Calibri" w:hAnsi="Calibri"/>
-                <w:i w:val="1"/>
-                <w:color w:val="0070c0"/>
-                <w:sz w:val="18"/>
-                <w:szCs w:val="18"/>
-              </w:rPr>
-            </w:pPr>
-            <w:r>
-              <w:rPr>
-                <w:rFonts w:ascii="Calibri" w:cs="Calibri" w:eastAsia="Calibri" w:hAnsi="Calibri"/>
-                <w:i w:val="1"/>
-                <w:color w:val="0070c0"/>
-                <w:sz w:val="18"/>
-                <w:szCs w:val="18"/>
-                <w:rtl w:val="0"/>
-              </w:rPr>
-              <w:t xml:space="preserve">¿Cómo abordaste las dificultades para cumplir con los objetivos? ¿Tuviste que hacer algún ajuste? ¿Qué ajuste? </w:t>
+                <w:sz w:val="20"/>
+                <w:szCs w:val="20"/>
+                <w:rtl w:val="0"/>
+              </w:rPr>
+              <w:t xml:space="preserve">Para mitigar los problemas de coordinación, se modificó la dinámica de trabajo evitando concentrar las tareas únicamente en los fines de semana. Se acordó realizar </w:t>
+            </w:r>
+            <w:r>
+              <w:rPr>
+                <w:sz w:val="20"/>
+                <w:szCs w:val="20"/>
+                <w:rtl w:val="0"/>
+              </w:rPr>
+              <w:t xml:space="preserve">avances incrementales y continuos</w:t>
+            </w:r>
+            <w:r>
+              <w:rPr>
+                <w:sz w:val="20"/>
+                <w:szCs w:val="20"/>
+                <w:rtl w:val="0"/>
+              </w:rPr>
+              <w:t xml:space="preserve"> durante los días hábiles. Esto implicó que cada miembro subiera sus actualizaciones al repositorio (GitHub) de forma frecuente, por mínimas que fueran, asegurando así un flujo de trabajo constante y evitando cuellos de botella.</w:t>
             </w:r>
           </w:p>
         </w:tc>
@@ -1505,86 +1382,730 @@
           </w:tcPr>
           <w:p>
             <w:pPr>
-              <w:keepNext w:val="0"/>
-              <w:keepLines w:val="0"/>
-              <w:pageBreakBefore w:val="0"/>
-              <w:widowControl w:val="1"/>
-              <w:numPr>
-                <w:ilvl w:val="0"/>
-                <w:numId w:val="1"/>
-              </w:numPr>
-              <w:pBdr>
-                <w:top w:space="0" w:sz="0" w:val="nil"/>
-                <w:left w:space="0" w:sz="0" w:val="nil"/>
-                <w:bottom w:space="0" w:sz="0" w:val="nil"/>
-                <w:right w:space="0" w:sz="0" w:val="nil"/>
-                <w:between w:space="0" w:sz="0" w:val="nil"/>
-              </w:pBdr>
-              <w:shd w:fill="auto" w:val="clear"/>
-              <w:spacing w:after="0" w:before="0" w:line="240" w:lineRule="auto"/>
-              <w:ind w:left="314" w:right="0" w:hanging="284"/>
-              <w:jc w:val="both"/>
-              <w:rPr>
-                <w:rFonts w:ascii="Calibri" w:cs="Calibri" w:eastAsia="Calibri" w:hAnsi="Calibri"/>
-                <w:b w:val="0"/>
-                <w:i w:val="1"/>
-                <w:smallCaps w:val="0"/>
-                <w:strike w:val="0"/>
-                <w:color w:val="0070c0"/>
-                <w:sz w:val="18"/>
-                <w:szCs w:val="18"/>
-                <w:u w:val="none"/>
-                <w:shd w:fill="auto" w:val="clear"/>
-                <w:vertAlign w:val="baseline"/>
+              <w:ind w:left="0" w:firstLine="0"/>
+              <w:rPr>
+                <w:sz w:val="20"/>
+                <w:szCs w:val="20"/>
               </w:rPr>
             </w:pPr>
             <w:r>
               <w:rPr>
-                <w:rFonts w:ascii="Calibri" w:cs="Calibri" w:eastAsia="Calibri" w:hAnsi="Calibri"/>
-                <w:b w:val="0"/>
-                <w:i w:val="1"/>
-                <w:smallCaps w:val="0"/>
-                <w:strike w:val="0"/>
-                <w:color w:val="0070c0"/>
-                <w:sz w:val="18"/>
-                <w:szCs w:val="18"/>
-                <w:u w:val="none"/>
-                <w:shd w:fill="auto" w:val="clear"/>
-                <w:vertAlign w:val="baseline"/>
-                <w:rtl w:val="0"/>
-              </w:rPr>
-              <w:t xml:space="preserve">Adjunta evidencias que permitan dar cuenta del desarrollo del Proyecto APT y sus resultados finales.</w:t>
+                <w:sz w:val="20"/>
+                <w:szCs w:val="20"/>
+                <w:rtl w:val="0"/>
+              </w:rPr>
+              <w:t xml:space="preserve">Las evidencias que se presentarán del desarrollo del demo, serán en el formato de capturas, junto la inclusión de minutas de reuniones semanales del equipo que serán guardadas en una carpeta designada para evidencias en git hub.</w:t>
             </w:r>
           </w:p>
           <w:p>
             <w:pPr>
               <w:ind w:left="743" w:firstLine="0"/>
               <w:rPr>
-                <w:b w:val="1"/>
                 <w:sz w:val="20"/>
                 <w:szCs w:val="20"/>
               </w:rPr>
             </w:pPr>
             <w:r>
               <w:rPr>
-                <w:rFonts w:ascii="Calibri" w:cs="Calibri" w:eastAsia="Calibri" w:hAnsi="Calibri"/>
-                <w:i w:val="1"/>
-                <w:color w:val="0070c0"/>
-                <w:sz w:val="18"/>
-                <w:szCs w:val="18"/>
-                <w:rtl w:val="0"/>
-              </w:rPr>
-              <w:t xml:space="preserve">¿Qué evidencias pueden servir para que los demás puedan visualizar y entender las distintas etapas de tu Proyecto APT y el resultado final? </w:t>
-              <w:br w:type="textWrapping"/>
-              <w:br w:type="textWrapping"/>
-            </w:r>
-            <w:r>
-              <w:rPr>
-                <w:sz w:val="20"/>
-                <w:szCs w:val="20"/>
-                <w:rtl w:val="0"/>
-              </w:rPr>
-              <w:t xml:space="preserve">Las evidencias que se presentarán del desarrollo del demo, serán en el formato de capturas, junto la inclusión de minutas de reuniones semanales del equipo que serán guardadas en una carpeta designada para evidencias en git hub.</w:t>
+                <w:sz w:val="20"/>
+                <w:szCs w:val="20"/>
+              </w:rPr>
+              <w:drawing>
+                <wp:inline distB="114300" distT="114300" distL="114300" distR="114300">
+                  <wp:extent cx="3600450" cy="6896100"/>
+                  <wp:effectExtent b="0" l="0" r="0" t="0"/>
+                  <wp:docPr id="69" name="image14.png"/>
+                  <a:graphic>
+                    <a:graphicData uri="http://schemas.openxmlformats.org/drawingml/2006/picture">
+                      <pic:pic>
+                        <pic:nvPicPr>
+                          <pic:cNvPr id="0" name="image14.png"/>
+                          <pic:cNvPicPr preferRelativeResize="0"/>
+                        </pic:nvPicPr>
+                        <pic:blipFill>
+                          <a:blip r:embed="rId8"/>
+                          <a:srcRect b="0" l="0" r="0" t="0"/>
+                          <a:stretch>
+                            <a:fillRect/>
+                          </a:stretch>
+                        </pic:blipFill>
+                        <pic:spPr>
+                          <a:xfrm>
+                            <a:off x="0" y="0"/>
+                            <a:ext cx="3600450" cy="6896100"/>
+                          </a:xfrm>
+                          <a:prstGeom prst="rect"/>
+                          <a:ln/>
+                        </pic:spPr>
+                      </pic:pic>
+                    </a:graphicData>
+                  </a:graphic>
+                </wp:inline>
+              </w:drawing>
+            </w:r>
+            <w:r>
+              <w:rPr>
+                <w:rtl w:val="0"/>
+              </w:rPr>
+            </w:r>
+          </w:p>
+          <w:p>
+            <w:pPr>
+              <w:ind w:left="743" w:firstLine="0"/>
+              <w:rPr>
+                <w:sz w:val="20"/>
+                <w:szCs w:val="20"/>
+              </w:rPr>
+            </w:pPr>
+            <w:r>
+              <w:rPr>
+                <w:sz w:val="20"/>
+                <w:szCs w:val="20"/>
+              </w:rPr>
+              <w:drawing>
+                <wp:inline distB="114300" distT="114300" distL="114300" distR="114300">
+                  <wp:extent cx="3343275" cy="6905625"/>
+                  <wp:effectExtent b="0" l="0" r="0" t="0"/>
+                  <wp:docPr id="63" name="image16.png"/>
+                  <a:graphic>
+                    <a:graphicData uri="http://schemas.openxmlformats.org/drawingml/2006/picture">
+                      <pic:pic>
+                        <pic:nvPicPr>
+                          <pic:cNvPr id="0" name="image16.png"/>
+                          <pic:cNvPicPr preferRelativeResize="0"/>
+                        </pic:nvPicPr>
+                        <pic:blipFill>
+                          <a:blip r:embed="rId9"/>
+                          <a:srcRect b="0" l="0" r="0" t="0"/>
+                          <a:stretch>
+                            <a:fillRect/>
+                          </a:stretch>
+                        </pic:blipFill>
+                        <pic:spPr>
+                          <a:xfrm>
+                            <a:off x="0" y="0"/>
+                            <a:ext cx="3343275" cy="6905625"/>
+                          </a:xfrm>
+                          <a:prstGeom prst="rect"/>
+                          <a:ln/>
+                        </pic:spPr>
+                      </pic:pic>
+                    </a:graphicData>
+                  </a:graphic>
+                </wp:inline>
+              </w:drawing>
+            </w:r>
+            <w:r>
+              <w:rPr>
+                <w:rtl w:val="0"/>
+              </w:rPr>
+            </w:r>
+          </w:p>
+          <w:p>
+            <w:pPr>
+              <w:ind w:left="743" w:firstLine="0"/>
+              <w:rPr>
+                <w:sz w:val="20"/>
+                <w:szCs w:val="20"/>
+              </w:rPr>
+            </w:pPr>
+            <w:r>
+              <w:rPr>
+                <w:sz w:val="20"/>
+                <w:szCs w:val="20"/>
+              </w:rPr>
+              <w:drawing>
+                <wp:inline distB="114300" distT="114300" distL="114300" distR="114300">
+                  <wp:extent cx="3219450" cy="6896100"/>
+                  <wp:effectExtent b="0" l="0" r="0" t="0"/>
+                  <wp:docPr id="64" name="image17.png"/>
+                  <a:graphic>
+                    <a:graphicData uri="http://schemas.openxmlformats.org/drawingml/2006/picture">
+                      <pic:pic>
+                        <pic:nvPicPr>
+                          <pic:cNvPr id="0" name="image17.png"/>
+                          <pic:cNvPicPr preferRelativeResize="0"/>
+                        </pic:nvPicPr>
+                        <pic:blipFill>
+                          <a:blip r:embed="rId10"/>
+                          <a:srcRect b="0" l="0" r="0" t="0"/>
+                          <a:stretch>
+                            <a:fillRect/>
+                          </a:stretch>
+                        </pic:blipFill>
+                        <pic:spPr>
+                          <a:xfrm>
+                            <a:off x="0" y="0"/>
+                            <a:ext cx="3219450" cy="6896100"/>
+                          </a:xfrm>
+                          <a:prstGeom prst="rect"/>
+                          <a:ln/>
+                        </pic:spPr>
+                      </pic:pic>
+                    </a:graphicData>
+                  </a:graphic>
+                </wp:inline>
+              </w:drawing>
+            </w:r>
+            <w:r>
+              <w:rPr>
+                <w:rtl w:val="0"/>
+              </w:rPr>
+            </w:r>
+          </w:p>
+          <w:p>
+            <w:pPr>
+              <w:ind w:left="743" w:firstLine="0"/>
+              <w:rPr>
+                <w:sz w:val="20"/>
+                <w:szCs w:val="20"/>
+              </w:rPr>
+            </w:pPr>
+            <w:r>
+              <w:rPr>
+                <w:sz w:val="20"/>
+                <w:szCs w:val="20"/>
+              </w:rPr>
+              <w:drawing>
+                <wp:inline distB="114300" distT="114300" distL="114300" distR="114300">
+                  <wp:extent cx="3219450" cy="6896100"/>
+                  <wp:effectExtent b="0" l="0" r="0" t="0"/>
+                  <wp:docPr id="60" name="image18.png"/>
+                  <a:graphic>
+                    <a:graphicData uri="http://schemas.openxmlformats.org/drawingml/2006/picture">
+                      <pic:pic>
+                        <pic:nvPicPr>
+                          <pic:cNvPr id="0" name="image18.png"/>
+                          <pic:cNvPicPr preferRelativeResize="0"/>
+                        </pic:nvPicPr>
+                        <pic:blipFill>
+                          <a:blip r:embed="rId10"/>
+                          <a:srcRect b="0" l="0" r="0" t="0"/>
+                          <a:stretch>
+                            <a:fillRect/>
+                          </a:stretch>
+                        </pic:blipFill>
+                        <pic:spPr>
+                          <a:xfrm>
+                            <a:off x="0" y="0"/>
+                            <a:ext cx="3219450" cy="6896100"/>
+                          </a:xfrm>
+                          <a:prstGeom prst="rect"/>
+                          <a:ln/>
+                        </pic:spPr>
+                      </pic:pic>
+                    </a:graphicData>
+                  </a:graphic>
+                </wp:inline>
+              </w:drawing>
+            </w:r>
+            <w:r>
+              <w:rPr>
+                <w:sz w:val="20"/>
+                <w:szCs w:val="20"/>
+              </w:rPr>
+              <w:drawing>
+                <wp:inline distB="114300" distT="114300" distL="114300" distR="114300">
+                  <wp:extent cx="3362325" cy="6905625"/>
+                  <wp:effectExtent b="0" l="0" r="0" t="0"/>
+                  <wp:docPr id="67" name="image9.png"/>
+                  <a:graphic>
+                    <a:graphicData uri="http://schemas.openxmlformats.org/drawingml/2006/picture">
+                      <pic:pic>
+                        <pic:nvPicPr>
+                          <pic:cNvPr id="0" name="image9.png"/>
+                          <pic:cNvPicPr preferRelativeResize="0"/>
+                        </pic:nvPicPr>
+                        <pic:blipFill>
+                          <a:blip r:embed="rId11"/>
+                          <a:srcRect b="0" l="0" r="0" t="0"/>
+                          <a:stretch>
+                            <a:fillRect/>
+                          </a:stretch>
+                        </pic:blipFill>
+                        <pic:spPr>
+                          <a:xfrm>
+                            <a:off x="0" y="0"/>
+                            <a:ext cx="3362325" cy="6905625"/>
+                          </a:xfrm>
+                          <a:prstGeom prst="rect"/>
+                          <a:ln/>
+                        </pic:spPr>
+                      </pic:pic>
+                    </a:graphicData>
+                  </a:graphic>
+                </wp:inline>
+              </w:drawing>
+            </w:r>
+            <w:r>
+              <w:rPr>
+                <w:sz w:val="20"/>
+                <w:szCs w:val="20"/>
+              </w:rPr>
+              <w:drawing>
+                <wp:inline distB="114300" distT="114300" distL="114300" distR="114300">
+                  <wp:extent cx="3190875" cy="6905625"/>
+                  <wp:effectExtent b="0" l="0" r="0" t="0"/>
+                  <wp:docPr id="70" name="image13.png"/>
+                  <a:graphic>
+                    <a:graphicData uri="http://schemas.openxmlformats.org/drawingml/2006/picture">
+                      <pic:pic>
+                        <pic:nvPicPr>
+                          <pic:cNvPr id="0" name="image13.png"/>
+                          <pic:cNvPicPr preferRelativeResize="0"/>
+                        </pic:nvPicPr>
+                        <pic:blipFill>
+                          <a:blip r:embed="rId12"/>
+                          <a:srcRect b="0" l="0" r="0" t="0"/>
+                          <a:stretch>
+                            <a:fillRect/>
+                          </a:stretch>
+                        </pic:blipFill>
+                        <pic:spPr>
+                          <a:xfrm>
+                            <a:off x="0" y="0"/>
+                            <a:ext cx="3190875" cy="6905625"/>
+                          </a:xfrm>
+                          <a:prstGeom prst="rect"/>
+                          <a:ln/>
+                        </pic:spPr>
+                      </pic:pic>
+                    </a:graphicData>
+                  </a:graphic>
+                </wp:inline>
+              </w:drawing>
+            </w:r>
+            <w:r>
+              <w:rPr>
+                <w:sz w:val="20"/>
+                <w:szCs w:val="20"/>
+              </w:rPr>
+              <w:drawing>
+                <wp:inline distB="114300" distT="114300" distL="114300" distR="114300">
+                  <wp:extent cx="3171825" cy="6905625"/>
+                  <wp:effectExtent b="0" l="0" r="0" t="0"/>
+                  <wp:docPr id="59" name="image1.png"/>
+                  <a:graphic>
+                    <a:graphicData uri="http://schemas.openxmlformats.org/drawingml/2006/picture">
+                      <pic:pic>
+                        <pic:nvPicPr>
+                          <pic:cNvPr id="0" name="image1.png"/>
+                          <pic:cNvPicPr preferRelativeResize="0"/>
+                        </pic:nvPicPr>
+                        <pic:blipFill>
+                          <a:blip r:embed="rId13"/>
+                          <a:srcRect b="0" l="0" r="0" t="0"/>
+                          <a:stretch>
+                            <a:fillRect/>
+                          </a:stretch>
+                        </pic:blipFill>
+                        <pic:spPr>
+                          <a:xfrm>
+                            <a:off x="0" y="0"/>
+                            <a:ext cx="3171825" cy="6905625"/>
+                          </a:xfrm>
+                          <a:prstGeom prst="rect"/>
+                          <a:ln/>
+                        </pic:spPr>
+                      </pic:pic>
+                    </a:graphicData>
+                  </a:graphic>
+                </wp:inline>
+              </w:drawing>
+            </w:r>
+            <w:r>
+              <w:rPr>
+                <w:sz w:val="20"/>
+                <w:szCs w:val="20"/>
+              </w:rPr>
+              <w:drawing>
+                <wp:inline distB="114300" distT="114300" distL="114300" distR="114300">
+                  <wp:extent cx="3647773" cy="4334413"/>
+                  <wp:effectExtent b="0" l="0" r="0" t="0"/>
+                  <wp:docPr id="71" name="image11.png"/>
+                  <a:graphic>
+                    <a:graphicData uri="http://schemas.openxmlformats.org/drawingml/2006/picture">
+                      <pic:pic>
+                        <pic:nvPicPr>
+                          <pic:cNvPr id="0" name="image11.png"/>
+                          <pic:cNvPicPr preferRelativeResize="0"/>
+                        </pic:nvPicPr>
+                        <pic:blipFill>
+                          <a:blip r:embed="rId14"/>
+                          <a:srcRect b="0" l="0" r="0" t="0"/>
+                          <a:stretch>
+                            <a:fillRect/>
+                          </a:stretch>
+                        </pic:blipFill>
+                        <pic:spPr>
+                          <a:xfrm>
+                            <a:off x="0" y="0"/>
+                            <a:ext cx="3647773" cy="4334413"/>
+                          </a:xfrm>
+                          <a:prstGeom prst="rect"/>
+                          <a:ln/>
+                        </pic:spPr>
+                      </pic:pic>
+                    </a:graphicData>
+                  </a:graphic>
+                </wp:inline>
+              </w:drawing>
+            </w:r>
+            <w:r>
+              <w:rPr>
+                <w:sz w:val="20"/>
+                <w:szCs w:val="20"/>
+              </w:rPr>
+              <w:drawing>
+                <wp:inline distB="114300" distT="114300" distL="114300" distR="114300">
+                  <wp:extent cx="3429955" cy="5677438"/>
+                  <wp:effectExtent b="0" l="0" r="0" t="0"/>
+                  <wp:docPr id="66" name="image3.png"/>
+                  <a:graphic>
+                    <a:graphicData uri="http://schemas.openxmlformats.org/drawingml/2006/picture">
+                      <pic:pic>
+                        <pic:nvPicPr>
+                          <pic:cNvPr id="0" name="image3.png"/>
+                          <pic:cNvPicPr preferRelativeResize="0"/>
+                        </pic:nvPicPr>
+                        <pic:blipFill>
+                          <a:blip r:embed="rId15"/>
+                          <a:srcRect b="0" l="0" r="0" t="0"/>
+                          <a:stretch>
+                            <a:fillRect/>
+                          </a:stretch>
+                        </pic:blipFill>
+                        <pic:spPr>
+                          <a:xfrm>
+                            <a:off x="0" y="0"/>
+                            <a:ext cx="3429955" cy="5677438"/>
+                          </a:xfrm>
+                          <a:prstGeom prst="rect"/>
+                          <a:ln/>
+                        </pic:spPr>
+                      </pic:pic>
+                    </a:graphicData>
+                  </a:graphic>
+                </wp:inline>
+              </w:drawing>
+            </w:r>
+            <w:r>
+              <w:rPr>
+                <w:sz w:val="20"/>
+                <w:szCs w:val="20"/>
+              </w:rPr>
+              <w:drawing>
+                <wp:inline distB="114300" distT="114300" distL="114300" distR="114300">
+                  <wp:extent cx="3886200" cy="6905625"/>
+                  <wp:effectExtent b="0" l="0" r="0" t="0"/>
+                  <wp:docPr id="55" name="image7.png"/>
+                  <a:graphic>
+                    <a:graphicData uri="http://schemas.openxmlformats.org/drawingml/2006/picture">
+                      <pic:pic>
+                        <pic:nvPicPr>
+                          <pic:cNvPr id="0" name="image7.png"/>
+                          <pic:cNvPicPr preferRelativeResize="0"/>
+                        </pic:nvPicPr>
+                        <pic:blipFill>
+                          <a:blip r:embed="rId16"/>
+                          <a:srcRect b="0" l="0" r="0" t="0"/>
+                          <a:stretch>
+                            <a:fillRect/>
+                          </a:stretch>
+                        </pic:blipFill>
+                        <pic:spPr>
+                          <a:xfrm>
+                            <a:off x="0" y="0"/>
+                            <a:ext cx="3886200" cy="6905625"/>
+                          </a:xfrm>
+                          <a:prstGeom prst="rect"/>
+                          <a:ln/>
+                        </pic:spPr>
+                      </pic:pic>
+                    </a:graphicData>
+                  </a:graphic>
+                </wp:inline>
+              </w:drawing>
+            </w:r>
+            <w:r>
+              <w:rPr>
+                <w:sz w:val="20"/>
+                <w:szCs w:val="20"/>
+              </w:rPr>
+              <w:drawing>
+                <wp:inline distB="114300" distT="114300" distL="114300" distR="114300">
+                  <wp:extent cx="3886200" cy="6905625"/>
+                  <wp:effectExtent b="0" l="0" r="0" t="0"/>
+                  <wp:docPr id="58" name="image10.png"/>
+                  <a:graphic>
+                    <a:graphicData uri="http://schemas.openxmlformats.org/drawingml/2006/picture">
+                      <pic:pic>
+                        <pic:nvPicPr>
+                          <pic:cNvPr id="0" name="image10.png"/>
+                          <pic:cNvPicPr preferRelativeResize="0"/>
+                        </pic:nvPicPr>
+                        <pic:blipFill>
+                          <a:blip r:embed="rId17"/>
+                          <a:srcRect b="0" l="0" r="0" t="0"/>
+                          <a:stretch>
+                            <a:fillRect/>
+                          </a:stretch>
+                        </pic:blipFill>
+                        <pic:spPr>
+                          <a:xfrm>
+                            <a:off x="0" y="0"/>
+                            <a:ext cx="3886200" cy="6905625"/>
+                          </a:xfrm>
+                          <a:prstGeom prst="rect"/>
+                          <a:ln/>
+                        </pic:spPr>
+                      </pic:pic>
+                    </a:graphicData>
+                  </a:graphic>
+                </wp:inline>
+              </w:drawing>
+            </w:r>
+            <w:r>
+              <w:rPr>
+                <w:sz w:val="20"/>
+                <w:szCs w:val="20"/>
+              </w:rPr>
+              <w:drawing>
+                <wp:inline distB="114300" distT="114300" distL="114300" distR="114300">
+                  <wp:extent cx="3295650" cy="6905625"/>
+                  <wp:effectExtent b="0" l="0" r="0" t="0"/>
+                  <wp:docPr id="56" name="image5.png"/>
+                  <a:graphic>
+                    <a:graphicData uri="http://schemas.openxmlformats.org/drawingml/2006/picture">
+                      <pic:pic>
+                        <pic:nvPicPr>
+                          <pic:cNvPr id="0" name="image5.png"/>
+                          <pic:cNvPicPr preferRelativeResize="0"/>
+                        </pic:nvPicPr>
+                        <pic:blipFill>
+                          <a:blip r:embed="rId18"/>
+                          <a:srcRect b="0" l="0" r="0" t="0"/>
+                          <a:stretch>
+                            <a:fillRect/>
+                          </a:stretch>
+                        </pic:blipFill>
+                        <pic:spPr>
+                          <a:xfrm>
+                            <a:off x="0" y="0"/>
+                            <a:ext cx="3295650" cy="6905625"/>
+                          </a:xfrm>
+                          <a:prstGeom prst="rect"/>
+                          <a:ln/>
+                        </pic:spPr>
+                      </pic:pic>
+                    </a:graphicData>
+                  </a:graphic>
+                </wp:inline>
+              </w:drawing>
+            </w:r>
+            <w:r>
+              <w:rPr>
+                <w:sz w:val="20"/>
+                <w:szCs w:val="20"/>
+              </w:rPr>
+              <w:drawing>
+                <wp:inline distB="114300" distT="114300" distL="114300" distR="114300">
+                  <wp:extent cx="3248025" cy="6905625"/>
+                  <wp:effectExtent b="0" l="0" r="0" t="0"/>
+                  <wp:docPr id="57" name="image4.png"/>
+                  <a:graphic>
+                    <a:graphicData uri="http://schemas.openxmlformats.org/drawingml/2006/picture">
+                      <pic:pic>
+                        <pic:nvPicPr>
+                          <pic:cNvPr id="0" name="image4.png"/>
+                          <pic:cNvPicPr preferRelativeResize="0"/>
+                        </pic:nvPicPr>
+                        <pic:blipFill>
+                          <a:blip r:embed="rId19"/>
+                          <a:srcRect b="0" l="0" r="0" t="0"/>
+                          <a:stretch>
+                            <a:fillRect/>
+                          </a:stretch>
+                        </pic:blipFill>
+                        <pic:spPr>
+                          <a:xfrm>
+                            <a:off x="0" y="0"/>
+                            <a:ext cx="3248025" cy="6905625"/>
+                          </a:xfrm>
+                          <a:prstGeom prst="rect"/>
+                          <a:ln/>
+                        </pic:spPr>
+                      </pic:pic>
+                    </a:graphicData>
+                  </a:graphic>
+                </wp:inline>
+              </w:drawing>
+            </w:r>
+            <w:r>
+              <w:rPr>
+                <w:sz w:val="20"/>
+                <w:szCs w:val="20"/>
+              </w:rPr>
+              <w:drawing>
+                <wp:inline distB="114300" distT="114300" distL="114300" distR="114300">
+                  <wp:extent cx="3190875" cy="6905625"/>
+                  <wp:effectExtent b="0" l="0" r="0" t="0"/>
+                  <wp:docPr id="61" name="image2.png"/>
+                  <a:graphic>
+                    <a:graphicData uri="http://schemas.openxmlformats.org/drawingml/2006/picture">
+                      <pic:pic>
+                        <pic:nvPicPr>
+                          <pic:cNvPr id="0" name="image2.png"/>
+                          <pic:cNvPicPr preferRelativeResize="0"/>
+                        </pic:nvPicPr>
+                        <pic:blipFill>
+                          <a:blip r:embed="rId20"/>
+                          <a:srcRect b="0" l="0" r="0" t="0"/>
+                          <a:stretch>
+                            <a:fillRect/>
+                          </a:stretch>
+                        </pic:blipFill>
+                        <pic:spPr>
+                          <a:xfrm>
+                            <a:off x="0" y="0"/>
+                            <a:ext cx="3190875" cy="6905625"/>
+                          </a:xfrm>
+                          <a:prstGeom prst="rect"/>
+                          <a:ln/>
+                        </pic:spPr>
+                      </pic:pic>
+                    </a:graphicData>
+                  </a:graphic>
+                </wp:inline>
+              </w:drawing>
+            </w:r>
+            <w:r>
+              <w:rPr>
+                <w:sz w:val="20"/>
+                <w:szCs w:val="20"/>
+              </w:rPr>
+              <w:drawing>
+                <wp:inline distB="114300" distT="114300" distL="114300" distR="114300">
+                  <wp:extent cx="3267075" cy="6905625"/>
+                  <wp:effectExtent b="0" l="0" r="0" t="0"/>
+                  <wp:docPr id="68" name="image12.png"/>
+                  <a:graphic>
+                    <a:graphicData uri="http://schemas.openxmlformats.org/drawingml/2006/picture">
+                      <pic:pic>
+                        <pic:nvPicPr>
+                          <pic:cNvPr id="0" name="image12.png"/>
+                          <pic:cNvPicPr preferRelativeResize="0"/>
+                        </pic:nvPicPr>
+                        <pic:blipFill>
+                          <a:blip r:embed="rId21"/>
+                          <a:srcRect b="0" l="0" r="0" t="0"/>
+                          <a:stretch>
+                            <a:fillRect/>
+                          </a:stretch>
+                        </pic:blipFill>
+                        <pic:spPr>
+                          <a:xfrm>
+                            <a:off x="0" y="0"/>
+                            <a:ext cx="3267075" cy="6905625"/>
+                          </a:xfrm>
+                          <a:prstGeom prst="rect"/>
+                          <a:ln/>
+                        </pic:spPr>
+                      </pic:pic>
+                    </a:graphicData>
+                  </a:graphic>
+                </wp:inline>
+              </w:drawing>
+            </w:r>
+            <w:r>
+              <w:rPr>
+                <w:sz w:val="20"/>
+                <w:szCs w:val="20"/>
+              </w:rPr>
+              <w:drawing>
+                <wp:inline distB="114300" distT="114300" distL="114300" distR="114300">
+                  <wp:extent cx="3349189" cy="7287163"/>
+                  <wp:effectExtent b="0" l="0" r="0" t="0"/>
+                  <wp:docPr id="62" name="image8.png"/>
+                  <a:graphic>
+                    <a:graphicData uri="http://schemas.openxmlformats.org/drawingml/2006/picture">
+                      <pic:pic>
+                        <pic:nvPicPr>
+                          <pic:cNvPr id="0" name="image8.png"/>
+                          <pic:cNvPicPr preferRelativeResize="0"/>
+                        </pic:nvPicPr>
+                        <pic:blipFill>
+                          <a:blip r:embed="rId22"/>
+                          <a:srcRect b="0" l="0" r="0" t="0"/>
+                          <a:stretch>
+                            <a:fillRect/>
+                          </a:stretch>
+                        </pic:blipFill>
+                        <pic:spPr>
+                          <a:xfrm>
+                            <a:off x="0" y="0"/>
+                            <a:ext cx="3349189" cy="7287163"/>
+                          </a:xfrm>
+                          <a:prstGeom prst="rect"/>
+                          <a:ln/>
+                        </pic:spPr>
+                      </pic:pic>
+                    </a:graphicData>
+                  </a:graphic>
+                </wp:inline>
+              </w:drawing>
+            </w:r>
+            <w:r>
+              <w:rPr>
+                <w:rtl w:val="0"/>
+              </w:rPr>
+            </w:r>
+          </w:p>
+          <w:p>
+            <w:pPr>
+              <w:ind w:left="743" w:firstLine="0"/>
+              <w:rPr>
+                <w:sz w:val="20"/>
+                <w:szCs w:val="20"/>
+              </w:rPr>
+            </w:pPr>
+            <w:r>
+              <w:rPr>
+                <w:sz w:val="20"/>
+                <w:szCs w:val="20"/>
+              </w:rPr>
+              <w:drawing>
+                <wp:inline distB="114300" distT="114300" distL="114300" distR="114300">
+                  <wp:extent cx="3148673" cy="7058563"/>
+                  <wp:effectExtent b="0" l="0" r="0" t="0"/>
+                  <wp:docPr id="72" name="image6.png"/>
+                  <a:graphic>
+                    <a:graphicData uri="http://schemas.openxmlformats.org/drawingml/2006/picture">
+                      <pic:pic>
+                        <pic:nvPicPr>
+                          <pic:cNvPr id="0" name="image6.png"/>
+                          <pic:cNvPicPr preferRelativeResize="0"/>
+                        </pic:nvPicPr>
+                        <pic:blipFill>
+                          <a:blip r:embed="rId23"/>
+                          <a:srcRect b="0" l="0" r="0" t="0"/>
+                          <a:stretch>
+                            <a:fillRect/>
+                          </a:stretch>
+                        </pic:blipFill>
+                        <pic:spPr>
+                          <a:xfrm>
+                            <a:off x="0" y="0"/>
+                            <a:ext cx="3148673" cy="7058563"/>
+                          </a:xfrm>
+                          <a:prstGeom prst="rect"/>
+                          <a:ln/>
+                        </pic:spPr>
+                      </pic:pic>
+                    </a:graphicData>
+                  </a:graphic>
+                </wp:inline>
+              </w:drawing>
             </w:r>
             <w:r>
               <w:rPr>
@@ -1635,210 +2156,6 @@
               <w:keepLines w:val="0"/>
               <w:pageBreakBefore w:val="0"/>
               <w:widowControl w:val="1"/>
-              <w:numPr>
-                <w:ilvl w:val="0"/>
-                <w:numId w:val="1"/>
-              </w:numPr>
-              <w:pBdr>
-                <w:top w:space="0" w:sz="0" w:val="nil"/>
-                <w:left w:space="0" w:sz="0" w:val="nil"/>
-                <w:bottom w:space="0" w:sz="0" w:val="nil"/>
-                <w:right w:space="0" w:sz="0" w:val="nil"/>
-                <w:between w:space="0" w:sz="0" w:val="nil"/>
-              </w:pBdr>
-              <w:shd w:fill="auto" w:val="clear"/>
-              <w:spacing w:after="0" w:before="0" w:line="240" w:lineRule="auto"/>
-              <w:ind w:left="314" w:right="0" w:hanging="284"/>
-              <w:jc w:val="both"/>
-              <w:rPr>
-                <w:rFonts w:ascii="Calibri" w:cs="Calibri" w:eastAsia="Calibri" w:hAnsi="Calibri"/>
-                <w:b w:val="0"/>
-                <w:i w:val="1"/>
-                <w:smallCaps w:val="0"/>
-                <w:strike w:val="0"/>
-                <w:color w:val="0070c0"/>
-                <w:sz w:val="18"/>
-                <w:szCs w:val="18"/>
-                <w:u w:val="none"/>
-                <w:shd w:fill="auto" w:val="clear"/>
-                <w:vertAlign w:val="baseline"/>
-              </w:rPr>
-            </w:pPr>
-            <w:r>
-              <w:rPr>
-                <w:rFonts w:ascii="Calibri" w:cs="Calibri" w:eastAsia="Calibri" w:hAnsi="Calibri"/>
-                <w:b w:val="0"/>
-                <w:i w:val="1"/>
-                <w:smallCaps w:val="0"/>
-                <w:strike w:val="0"/>
-                <w:color w:val="0070c0"/>
-                <w:sz w:val="18"/>
-                <w:szCs w:val="18"/>
-                <w:u w:val="none"/>
-                <w:shd w:fill="auto" w:val="clear"/>
-                <w:vertAlign w:val="baseline"/>
-                <w:rtl w:val="0"/>
-              </w:rPr>
-              <w:t xml:space="preserve">Reflexión sobre el aporte del Proyecto APT en el desarrollo de los intereses profesionales.</w:t>
-            </w:r>
-          </w:p>
-          <w:p>
-            <w:pPr>
-              <w:keepNext w:val="0"/>
-              <w:keepLines w:val="0"/>
-              <w:pageBreakBefore w:val="0"/>
-              <w:widowControl w:val="1"/>
-              <w:pBdr>
-                <w:top w:space="0" w:sz="0" w:val="nil"/>
-                <w:left w:space="0" w:sz="0" w:val="nil"/>
-                <w:bottom w:space="0" w:sz="0" w:val="nil"/>
-                <w:right w:space="0" w:sz="0" w:val="nil"/>
-                <w:between w:space="0" w:sz="0" w:val="nil"/>
-              </w:pBdr>
-              <w:shd w:fill="auto" w:val="clear"/>
-              <w:spacing w:after="0" w:before="0" w:line="259" w:lineRule="auto"/>
-              <w:ind w:left="720" w:right="0" w:firstLine="0"/>
-              <w:jc w:val="both"/>
-              <w:rPr>
-                <w:rFonts w:ascii="Calibri" w:cs="Calibri" w:eastAsia="Calibri" w:hAnsi="Calibri"/>
-                <w:b w:val="0"/>
-                <w:i w:val="1"/>
-                <w:smallCaps w:val="0"/>
-                <w:strike w:val="0"/>
-                <w:color w:val="0070c0"/>
-                <w:sz w:val="18"/>
-                <w:szCs w:val="18"/>
-                <w:u w:val="none"/>
-                <w:shd w:fill="auto" w:val="clear"/>
-                <w:vertAlign w:val="baseline"/>
-              </w:rPr>
-            </w:pPr>
-            <w:r>
-              <w:rPr>
-                <w:rFonts w:ascii="Calibri" w:cs="Calibri" w:eastAsia="Calibri" w:hAnsi="Calibri"/>
-                <w:b w:val="0"/>
-                <w:i w:val="1"/>
-                <w:smallCaps w:val="0"/>
-                <w:strike w:val="0"/>
-                <w:color w:val="0070c0"/>
-                <w:sz w:val="18"/>
-                <w:szCs w:val="18"/>
-                <w:u w:val="none"/>
-                <w:shd w:fill="auto" w:val="clear"/>
-                <w:vertAlign w:val="baseline"/>
-                <w:rtl w:val="0"/>
-              </w:rPr>
-              <w:t xml:space="preserve">¿De qué manera tu Proyecto APT te sirvió para tener mayor conocimiento de tus intereses profesionales? Luego de terminar tu Proyecto APT, ¿tus intereses profesionales siguen siendo los mismos que planteaste al comienzo de la asignatura?</w:t>
-            </w:r>
-          </w:p>
-          <w:p>
-            <w:pPr>
-              <w:keepNext w:val="0"/>
-              <w:keepLines w:val="0"/>
-              <w:pageBreakBefore w:val="0"/>
-              <w:widowControl w:val="1"/>
-              <w:numPr>
-                <w:ilvl w:val="0"/>
-                <w:numId w:val="1"/>
-              </w:numPr>
-              <w:pBdr>
-                <w:top w:space="0" w:sz="0" w:val="nil"/>
-                <w:left w:space="0" w:sz="0" w:val="nil"/>
-                <w:bottom w:space="0" w:sz="0" w:val="nil"/>
-                <w:right w:space="0" w:sz="0" w:val="nil"/>
-                <w:between w:space="0" w:sz="0" w:val="nil"/>
-              </w:pBdr>
-              <w:shd w:fill="auto" w:val="clear"/>
-              <w:spacing w:after="0" w:before="0" w:line="240" w:lineRule="auto"/>
-              <w:ind w:left="314" w:right="0" w:hanging="284"/>
-              <w:jc w:val="both"/>
-              <w:rPr>
-                <w:rFonts w:ascii="Calibri" w:cs="Calibri" w:eastAsia="Calibri" w:hAnsi="Calibri"/>
-                <w:b w:val="0"/>
-                <w:i w:val="1"/>
-                <w:smallCaps w:val="0"/>
-                <w:strike w:val="0"/>
-                <w:color w:val="0070c0"/>
-                <w:sz w:val="18"/>
-                <w:szCs w:val="18"/>
-                <w:u w:val="none"/>
-                <w:shd w:fill="auto" w:val="clear"/>
-                <w:vertAlign w:val="baseline"/>
-              </w:rPr>
-            </w:pPr>
-            <w:r>
-              <w:rPr>
-                <w:rFonts w:ascii="Calibri" w:cs="Calibri" w:eastAsia="Calibri" w:hAnsi="Calibri"/>
-                <w:b w:val="0"/>
-                <w:i w:val="1"/>
-                <w:smallCaps w:val="0"/>
-                <w:strike w:val="0"/>
-                <w:color w:val="0070c0"/>
-                <w:sz w:val="18"/>
-                <w:szCs w:val="18"/>
-                <w:u w:val="none"/>
-                <w:shd w:fill="auto" w:val="clear"/>
-                <w:vertAlign w:val="baseline"/>
-                <w:rtl w:val="0"/>
-              </w:rPr>
-              <w:t xml:space="preserve">Proyecciones laborales a partir de Proyecto APT.</w:t>
-            </w:r>
-          </w:p>
-          <w:p>
-            <w:pPr>
-              <w:keepNext w:val="0"/>
-              <w:keepLines w:val="0"/>
-              <w:pageBreakBefore w:val="0"/>
-              <w:widowControl w:val="1"/>
-              <w:pBdr>
-                <w:top w:space="0" w:sz="0" w:val="nil"/>
-                <w:left w:space="0" w:sz="0" w:val="nil"/>
-                <w:bottom w:space="0" w:sz="0" w:val="nil"/>
-                <w:right w:space="0" w:sz="0" w:val="nil"/>
-                <w:between w:space="0" w:sz="0" w:val="nil"/>
-              </w:pBdr>
-              <w:shd w:fill="auto" w:val="clear"/>
-              <w:spacing w:after="0" w:before="0" w:line="259" w:lineRule="auto"/>
-              <w:ind w:left="720" w:right="0" w:firstLine="0"/>
-              <w:jc w:val="both"/>
-              <w:rPr>
-                <w:rFonts w:ascii="Calibri" w:cs="Calibri" w:eastAsia="Calibri" w:hAnsi="Calibri"/>
-                <w:b w:val="0"/>
-                <w:i w:val="1"/>
-                <w:smallCaps w:val="0"/>
-                <w:strike w:val="0"/>
-                <w:color w:val="0070c0"/>
-                <w:sz w:val="18"/>
-                <w:szCs w:val="18"/>
-                <w:u w:val="none"/>
-                <w:shd w:fill="auto" w:val="clear"/>
-                <w:vertAlign w:val="baseline"/>
-              </w:rPr>
-            </w:pPr>
-            <w:r>
-              <w:rPr>
-                <w:rFonts w:ascii="Calibri" w:cs="Calibri" w:eastAsia="Calibri" w:hAnsi="Calibri"/>
-                <w:b w:val="0"/>
-                <w:i w:val="1"/>
-                <w:smallCaps w:val="0"/>
-                <w:strike w:val="0"/>
-                <w:color w:val="0070c0"/>
-                <w:sz w:val="18"/>
-                <w:szCs w:val="18"/>
-                <w:u w:val="none"/>
-                <w:shd w:fill="auto" w:val="clear"/>
-                <w:vertAlign w:val="baseline"/>
-                <w:rtl w:val="0"/>
-              </w:rPr>
-              <w:t xml:space="preserve">¿Qué intereses profesionales te gustaría explorar o seguir profundizando?</w:t>
-            </w:r>
-          </w:p>
-          <w:p>
-            <w:pPr>
-              <w:keepNext w:val="0"/>
-              <w:keepLines w:val="0"/>
-              <w:pageBreakBefore w:val="0"/>
-              <w:widowControl w:val="1"/>
               <w:pBdr>
                 <w:top w:space="0" w:sz="0" w:val="nil"/>
                 <w:left w:space="0" w:sz="0" w:val="nil"/>
@@ -1848,38 +2165,20 @@
               </w:pBdr>
               <w:shd w:fill="auto" w:val="clear"/>
               <w:spacing w:after="160" w:before="0" w:line="259" w:lineRule="auto"/>
-              <w:ind w:left="720" w:right="0" w:firstLine="0"/>
+              <w:ind w:left="0" w:right="0" w:firstLine="0"/>
               <w:jc w:val="both"/>
               <w:rPr>
-                <w:rFonts w:ascii="Calibri" w:cs="Calibri" w:eastAsia="Calibri" w:hAnsi="Calibri"/>
-                <w:b w:val="0"/>
-                <w:i w:val="1"/>
-                <w:smallCaps w:val="0"/>
-                <w:strike w:val="0"/>
-                <w:color w:val="0070c0"/>
-                <w:sz w:val="18"/>
-                <w:szCs w:val="18"/>
-                <w:u w:val="none"/>
-                <w:shd w:fill="auto" w:val="clear"/>
-                <w:vertAlign w:val="baseline"/>
+                <w:sz w:val="20"/>
+                <w:szCs w:val="20"/>
               </w:rPr>
             </w:pPr>
             <w:r>
               <w:rPr>
-                <w:rFonts w:ascii="Calibri" w:cs="Calibri" w:eastAsia="Calibri" w:hAnsi="Calibri"/>
-                <w:b w:val="0"/>
-                <w:i w:val="1"/>
-                <w:smallCaps w:val="0"/>
-                <w:strike w:val="0"/>
-                <w:color w:val="0070c0"/>
-                <w:sz w:val="18"/>
-                <w:szCs w:val="18"/>
-                <w:u w:val="none"/>
-                <w:shd w:fill="auto" w:val="clear"/>
-                <w:vertAlign w:val="baseline"/>
-                <w:rtl w:val="0"/>
-              </w:rPr>
-              <w:t xml:space="preserve">¿Cómo te proyectas laboralmente después de haber terminado tu Proyecto APT? </w:t>
+                <w:sz w:val="20"/>
+                <w:szCs w:val="20"/>
+                <w:rtl w:val="0"/>
+              </w:rPr>
+              <w:t xml:space="preserve">Como equipo, el desarrollo del Proyecto APT fue fundamental para consolidar nuestro interés vocacional en la industria del software. Si bien la experiencia permitió que cada integrante definiera su afinidad por áreas específicas (Frontend, Backend o Gestión), el valor principal radicó en la visión de conjunto. Valoramos profundamente el proceso de ingeniería y análisis lógico necesario para transformar una idea abstracta en un producto de software funcional y tangible. A partir de esta experiencia, nos proyectamos como profesionales capaces de trabajar colaborativamente en el ciclo completo de desarrollo. Nos interesa seguir profundizando no sólo en la escritura de código, sino en las fases de arquitectura, diseño de soluciones y metodologías de trabajo, ya que comprendemos que el éxito de un producto depende tanto de la calidad técnica como de la planificación estratégica previa.</w:t>
             </w:r>
           </w:p>
         </w:tc>
@@ -1889,6 +2188,7 @@
       <w:pPr>
         <w:rPr>
           <w:b w:val="1"/>
+          <w:bCs w:val="1"/>
         </w:rPr>
       </w:pPr>
       <w:r>
@@ -1942,7 +2242,7 @@
       </w:r>
     </w:p>
     <w:sectPr>
-      <w:headerReference r:id="rId8" w:type="default"/>
+      <w:headerReference r:id="rId24" w:type="default"/>
       <w:pgSz w:h="16838" w:w="11906" w:orient="portrait"/>
       <w:pgMar w:bottom="1417" w:top="1417" w:left="1701" w:right="1701" w:header="708" w:footer="708"/>
       <w:pgNumType w:start="1"/>
@@ -2026,6 +2326,7 @@
             <w:rPr>
               <w:rFonts w:ascii="Century Gothic" w:cs="Century Gothic" w:eastAsia="Century Gothic" w:hAnsi="Century Gothic"/>
               <w:b w:val="1"/>
+              <w:bCs w:val="1"/>
               <w:color w:val="1d2763"/>
               <w:sz w:val="24"/>
               <w:szCs w:val="24"/>
@@ -2035,6 +2336,7 @@
             <w:rPr>
               <w:rFonts w:ascii="Century Gothic" w:cs="Century Gothic" w:eastAsia="Century Gothic" w:hAnsi="Century Gothic"/>
               <w:b w:val="1"/>
+              <w:bCs w:val="1"/>
               <w:color w:val="1d2763"/>
               <w:sz w:val="24"/>
               <w:szCs w:val="24"/>
@@ -2049,6 +2351,7 @@
             <w:rPr>
               <w:rFonts w:ascii="Century Gothic" w:cs="Century Gothic" w:eastAsia="Century Gothic" w:hAnsi="Century Gothic"/>
               <w:b w:val="1"/>
+              <w:bCs w:val="1"/>
               <w:color w:val="1d2763"/>
               <w:sz w:val="24"/>
               <w:szCs w:val="24"/>
@@ -2058,6 +2361,7 @@
             <w:rPr>
               <w:rFonts w:ascii="Century Gothic" w:cs="Century Gothic" w:eastAsia="Century Gothic" w:hAnsi="Century Gothic"/>
               <w:b w:val="1"/>
+              <w:bCs w:val="1"/>
               <w:color w:val="1d2763"/>
               <w:sz w:val="24"/>
               <w:szCs w:val="24"/>
@@ -2082,6 +2386,7 @@
             <w:rPr>
               <w:rFonts w:ascii="Century Gothic" w:cs="Century Gothic" w:eastAsia="Century Gothic" w:hAnsi="Century Gothic"/>
               <w:b w:val="1"/>
+              <w:bCs w:val="1"/>
               <w:sz w:val="30"/>
               <w:szCs w:val="30"/>
             </w:rPr>
@@ -2092,12 +2397,12 @@
               <wp:inline distB="0" distT="0" distL="0" distR="0">
                 <wp:extent cx="1996440" cy="428625"/>
                 <wp:effectExtent b="0" l="0" r="0" t="0"/>
-                <wp:docPr descr="http://www.duoc.cl/normasgraficas/normasgraficas/marca-duoc/6logo-fondo-transparente/fondo-transparente.png" id="55" name="image1.png"/>
+                <wp:docPr descr="http://www.duoc.cl/normasgraficas/normasgraficas/marca-duoc/6logo-fondo-transparente/fondo-transparente.png" id="65" name="image15.png"/>
                 <a:graphic>
                   <a:graphicData uri="http://schemas.openxmlformats.org/drawingml/2006/picture">
                     <pic:pic>
                       <pic:nvPicPr>
-                        <pic:cNvPr descr="http://www.duoc.cl/normasgraficas/normasgraficas/marca-duoc/6logo-fondo-transparente/fondo-transparente.png" id="0" name="image1.png"/>
+                        <pic:cNvPr descr="http://www.duoc.cl/normasgraficas/normasgraficas/marca-duoc/6logo-fondo-transparente/fondo-transparente.png" id="0" name="image15.png"/>
                         <pic:cNvPicPr preferRelativeResize="0"/>
                       </pic:nvPicPr>
                       <pic:blipFill>
@@ -2154,7 +2459,9 @@
       <w:rPr>
         <w:rFonts w:ascii="Calibri" w:cs="Calibri" w:eastAsia="Calibri" w:hAnsi="Calibri"/>
         <w:b w:val="0"/>
+        <w:bCs w:val="0"/>
         <w:i w:val="0"/>
+        <w:iCs w:val="0"/>
         <w:smallCaps w:val="0"/>
         <w:strike w:val="0"/>
         <w:color w:val="000000"/>
@@ -2175,121 +2482,7 @@
 </file>
 
 <file path=word/numbering.xml><?xml version="1.0" encoding="utf-8"?>
-<w:numbering xmlns:mc="http://schemas.openxmlformats.org/markup-compatibility/2006" xmlns:o="urn:schemas-microsoft-com:office:office" xmlns:r="http://schemas.openxmlformats.org/officeDocument/2006/relationships" xmlns:m="http://schemas.openxmlformats.org/officeDocument/2006/math" xmlns:v="urn:schemas-microsoft-com:vml" xmlns:wp="http://schemas.openxmlformats.org/drawingml/2006/wordprocessingDrawing" xmlns:w10="urn:schemas-microsoft-com:office:word" xmlns:w="http://schemas.openxmlformats.org/wordprocessingml/2006/main" xmlns:wne="http://schemas.microsoft.com/office/word/2006/wordml" xmlns:sl="http://schemas.openxmlformats.org/schemaLibrary/2006/main" xmlns:a="http://schemas.openxmlformats.org/drawingml/2006/main" xmlns:pic="http://schemas.openxmlformats.org/drawingml/2006/picture" xmlns:c="http://schemas.openxmlformats.org/drawingml/2006/chart" xmlns:lc="http://schemas.openxmlformats.org/drawingml/2006/lockedCanvas" xmlns:dgm="http://schemas.openxmlformats.org/drawingml/2006/diagram" xmlns:wps="http://schemas.microsoft.com/office/word/2010/wordprocessingShape" xmlns:wpg="http://schemas.microsoft.com/office/word/2010/wordprocessingGroup" xmlns:w14="http://schemas.microsoft.com/office/word/2010/wordml" xmlns:w15="http://schemas.microsoft.com/office/word/2012/wordml" xmlns:w16="http://schemas.microsoft.com/office/word/2018/wordml" xmlns:w16cex="http://schemas.microsoft.com/office/word/2018/wordml/cex" xmlns:w16cid="http://schemas.microsoft.com/office/word/2016/wordml/cid" xmlns="http://schemas.microsoft.com/office/tasks/2019/documenttasks" xmlns:cr="http://schemas.microsoft.com/office/comments/2020/reactions">
-  <w:abstractNum w:abstractNumId="1">
-    <w:lvl w:ilvl="0">
-      <w:start w:val="1"/>
-      <w:numFmt w:val="bullet"/>
-      <w:lvlText w:val="o"/>
-      <w:lvlJc w:val="left"/>
-      <w:pPr>
-        <w:ind w:left="720" w:hanging="360"/>
-      </w:pPr>
-      <w:rPr>
-        <w:rFonts w:ascii="Courier New" w:cs="Courier New" w:eastAsia="Courier New" w:hAnsi="Courier New"/>
-      </w:rPr>
-    </w:lvl>
-    <w:lvl w:ilvl="1">
-      <w:start w:val="1"/>
-      <w:numFmt w:val="bullet"/>
-      <w:lvlText w:val="o"/>
-      <w:lvlJc w:val="left"/>
-      <w:pPr>
-        <w:ind w:left="1440" w:hanging="360"/>
-      </w:pPr>
-      <w:rPr>
-        <w:rFonts w:ascii="Courier New" w:cs="Courier New" w:eastAsia="Courier New" w:hAnsi="Courier New"/>
-      </w:rPr>
-    </w:lvl>
-    <w:lvl w:ilvl="2">
-      <w:start w:val="1"/>
-      <w:numFmt w:val="bullet"/>
-      <w:lvlText w:val="▪"/>
-      <w:lvlJc w:val="left"/>
-      <w:pPr>
-        <w:ind w:left="2160" w:hanging="360"/>
-      </w:pPr>
-      <w:rPr>
-        <w:rFonts w:ascii="Noto Sans Symbols" w:cs="Noto Sans Symbols" w:eastAsia="Noto Sans Symbols" w:hAnsi="Noto Sans Symbols"/>
-      </w:rPr>
-    </w:lvl>
-    <w:lvl w:ilvl="3">
-      <w:start w:val="1"/>
-      <w:numFmt w:val="bullet"/>
-      <w:lvlText w:val="●"/>
-      <w:lvlJc w:val="left"/>
-      <w:pPr>
-        <w:ind w:left="2880" w:hanging="360"/>
-      </w:pPr>
-      <w:rPr>
-        <w:rFonts w:ascii="Noto Sans Symbols" w:cs="Noto Sans Symbols" w:eastAsia="Noto Sans Symbols" w:hAnsi="Noto Sans Symbols"/>
-      </w:rPr>
-    </w:lvl>
-    <w:lvl w:ilvl="4">
-      <w:start w:val="1"/>
-      <w:numFmt w:val="bullet"/>
-      <w:lvlText w:val="o"/>
-      <w:lvlJc w:val="left"/>
-      <w:pPr>
-        <w:ind w:left="3600" w:hanging="360"/>
-      </w:pPr>
-      <w:rPr>
-        <w:rFonts w:ascii="Courier New" w:cs="Courier New" w:eastAsia="Courier New" w:hAnsi="Courier New"/>
-      </w:rPr>
-    </w:lvl>
-    <w:lvl w:ilvl="5">
-      <w:start w:val="1"/>
-      <w:numFmt w:val="bullet"/>
-      <w:lvlText w:val="▪"/>
-      <w:lvlJc w:val="left"/>
-      <w:pPr>
-        <w:ind w:left="4320" w:hanging="360"/>
-      </w:pPr>
-      <w:rPr>
-        <w:rFonts w:ascii="Noto Sans Symbols" w:cs="Noto Sans Symbols" w:eastAsia="Noto Sans Symbols" w:hAnsi="Noto Sans Symbols"/>
-      </w:rPr>
-    </w:lvl>
-    <w:lvl w:ilvl="6">
-      <w:start w:val="1"/>
-      <w:numFmt w:val="bullet"/>
-      <w:lvlText w:val="●"/>
-      <w:lvlJc w:val="left"/>
-      <w:pPr>
-        <w:ind w:left="5040" w:hanging="360"/>
-      </w:pPr>
-      <w:rPr>
-        <w:rFonts w:ascii="Noto Sans Symbols" w:cs="Noto Sans Symbols" w:eastAsia="Noto Sans Symbols" w:hAnsi="Noto Sans Symbols"/>
-      </w:rPr>
-    </w:lvl>
-    <w:lvl w:ilvl="7">
-      <w:start w:val="1"/>
-      <w:numFmt w:val="bullet"/>
-      <w:lvlText w:val="o"/>
-      <w:lvlJc w:val="left"/>
-      <w:pPr>
-        <w:ind w:left="5760" w:hanging="360"/>
-      </w:pPr>
-      <w:rPr>
-        <w:rFonts w:ascii="Courier New" w:cs="Courier New" w:eastAsia="Courier New" w:hAnsi="Courier New"/>
-      </w:rPr>
-    </w:lvl>
-    <w:lvl w:ilvl="8">
-      <w:start w:val="1"/>
-      <w:numFmt w:val="bullet"/>
-      <w:lvlText w:val="▪"/>
-      <w:lvlJc w:val="left"/>
-      <w:pPr>
-        <w:ind w:left="6480" w:hanging="360"/>
-      </w:pPr>
-      <w:rPr>
-        <w:rFonts w:ascii="Noto Sans Symbols" w:cs="Noto Sans Symbols" w:eastAsia="Noto Sans Symbols" w:hAnsi="Noto Sans Symbols"/>
-      </w:rPr>
-    </w:lvl>
-  </w:abstractNum>
-  <w:num w:numId="1">
-    <w:abstractNumId w:val="1"/>
-  </w:num>
-</w:numbering>
+<w:numbering xmlns:mc="http://schemas.openxmlformats.org/markup-compatibility/2006" xmlns:o="urn:schemas-microsoft-com:office:office" xmlns:r="http://schemas.openxmlformats.org/officeDocument/2006/relationships" xmlns:m="http://schemas.openxmlformats.org/officeDocument/2006/math" xmlns:v="urn:schemas-microsoft-com:vml" xmlns:wp="http://schemas.openxmlformats.org/drawingml/2006/wordprocessingDrawing" xmlns:w10="urn:schemas-microsoft-com:office:word" xmlns:w="http://schemas.openxmlformats.org/wordprocessingml/2006/main" xmlns:wne="http://schemas.microsoft.com/office/word/2006/wordml" xmlns:sl="http://schemas.openxmlformats.org/schemaLibrary/2006/main" xmlns:a="http://schemas.openxmlformats.org/drawingml/2006/main" xmlns:pic="http://schemas.openxmlformats.org/drawingml/2006/picture" xmlns:c="http://schemas.openxmlformats.org/drawingml/2006/chart" xmlns:lc="http://schemas.openxmlformats.org/drawingml/2006/lockedCanvas" xmlns:dgm="http://schemas.openxmlformats.org/drawingml/2006/diagram" xmlns:wps="http://schemas.microsoft.com/office/word/2010/wordprocessingShape" xmlns:wpg="http://schemas.microsoft.com/office/word/2010/wordprocessingGroup" xmlns:w14="http://schemas.microsoft.com/office/word/2010/wordml" xmlns:w15="http://schemas.microsoft.com/office/word/2012/wordml" xmlns:w16="http://schemas.microsoft.com/office/word/2018/wordml" xmlns:w16cex="http://schemas.microsoft.com/office/word/2018/wordml/cex" xmlns:w16cid="http://schemas.microsoft.com/office/word/2016/wordml/cid" xmlns="http://schemas.microsoft.com/office/tasks/2019/documenttasks" xmlns:cr="http://schemas.microsoft.com/office/comments/2020/reactions"/>
 </file>
 
 <file path=word/styles.xml><?xml version="1.0" encoding="utf-8"?>
@@ -2335,6 +2528,7 @@
     </w:pPr>
     <w:rPr>
       <w:b w:val="1"/>
+      <w:bCs w:val="1"/>
       <w:sz w:val="48"/>
       <w:szCs w:val="48"/>
     </w:rPr>
@@ -2351,6 +2545,7 @@
     </w:pPr>
     <w:rPr>
       <w:b w:val="1"/>
+      <w:bCs w:val="1"/>
       <w:sz w:val="36"/>
       <w:szCs w:val="36"/>
     </w:rPr>
@@ -2383,6 +2578,7 @@
     </w:pPr>
     <w:rPr>
       <w:b w:val="1"/>
+      <w:bCs w:val="1"/>
       <w:sz w:val="24"/>
       <w:szCs w:val="24"/>
     </w:rPr>
@@ -2399,6 +2595,7 @@
     </w:pPr>
     <w:rPr>
       <w:b w:val="1"/>
+      <w:bCs w:val="1"/>
       <w:sz w:val="22"/>
       <w:szCs w:val="22"/>
     </w:rPr>
@@ -2415,6 +2612,7 @@
     </w:pPr>
     <w:rPr>
       <w:b w:val="1"/>
+      <w:bCs w:val="1"/>
       <w:sz w:val="20"/>
       <w:szCs w:val="20"/>
     </w:rPr>
@@ -2431,6 +2629,7 @@
     </w:pPr>
     <w:rPr>
       <w:b w:val="1"/>
+      <w:bCs w:val="1"/>
       <w:sz w:val="72"/>
       <w:szCs w:val="72"/>
     </w:rPr>
@@ -2723,6 +2922,7 @@
     <w:rPr>
       <w:rFonts w:ascii="Georgia" w:cs="Georgia" w:eastAsia="Georgia" w:hAnsi="Georgia"/>
       <w:i w:val="1"/>
+      <w:iCs w:val="1"/>
       <w:color w:val="666666"/>
       <w:sz w:val="48"/>
       <w:szCs w:val="48"/>
@@ -3096,7 +3296,7 @@
 
 <file path=customXML/item1.xml><?xml version="1.0" encoding="utf-8"?>
 <go:gDocsCustomXmlDataStorage xmlns:go="http://customooxmlschemas.google.com/" xmlns:r="http://schemas.openxmlformats.org/officeDocument/2006/relationships" uri="GoogleDocsCustomDataVersion2">
-  <go:docsCustomData xmlns:go="http://customooxmlschemas.google.com/" roundtripDataSignature="AMtx7mgxlcKXfxgu2vIMYVDOzEn/PUUaXw==">CgMxLjA4AHIhMTgzMUJDWUNFd2RWbXM5MnpKX3Y4WTNSQ0ZoM0J4WGxr</go:docsCustomData>
+  <go:docsCustomData xmlns:go="http://customooxmlschemas.google.com/" roundtripDataSignature="AMtx7mjNaFhrVk4llAJTptct1IF36ObZFg==">CgMxLjA4AGouChRzdWdnZXN0Lmc2YmI3eTlyNW54ehIWRElFR08gLiBNRURFTCBBR1VJTEVSQXIhMTgzMUJDWUNFd2RWbXM5MnpKX3Y4WTNSQ0ZoM0J4WGxr</go:docsCustomData>
 </go:gDocsCustomXmlDataStorage>
 </file>
 

</xml_diff>